<commit_message>
updated report for lab3
</commit_message>
<xml_diff>
--- a/informatics/lab3/отчет лаба 3.docx
+++ b/informatics/lab3/отчет лаба 3.docx
@@ -1670,7 +1670,6 @@
         </w:rPr>
         <w:t xml:space="preserve"> </w:t>
       </w:r>
-      <w:proofErr w:type="spellStart"/>
       <w:r>
         <w:rPr>
           <w:color w:val="BCBEC4"/>
@@ -1720,7 +1719,6 @@
         </w:rPr>
         <w:t>Matcher</w:t>
       </w:r>
-      <w:proofErr w:type="spellEnd"/>
       <w:r>
         <w:rPr>
           <w:color w:val="BCBEC4"/>
@@ -1749,7 +1747,6 @@
         </w:rPr>
         <w:t xml:space="preserve"> </w:t>
       </w:r>
-      <w:proofErr w:type="spellStart"/>
       <w:r>
         <w:rPr>
           <w:color w:val="BCBEC4"/>
@@ -1799,7 +1796,6 @@
         </w:rPr>
         <w:t>Pattern</w:t>
       </w:r>
-      <w:proofErr w:type="spellEnd"/>
       <w:r>
         <w:rPr>
           <w:color w:val="BCBEC4"/>
@@ -2136,55 +2132,15 @@
           <w:color w:val="BCBEC4"/>
           <w:lang w:val="en-US"/>
         </w:rPr>
-        <w:t xml:space="preserve">(String </w:t>
-      </w:r>
-      <w:proofErr w:type="spellStart"/>
-      <w:r>
-        <w:rPr>
-          <w:color w:val="BCBEC4"/>
-          <w:lang w:val="en-US"/>
-        </w:rPr>
-        <w:t>val</w:t>
-      </w:r>
-      <w:proofErr w:type="spellEnd"/>
-      <w:r>
-        <w:rPr>
-          <w:color w:val="BCBEC4"/>
-          <w:lang w:val="en-US"/>
-        </w:rPr>
-        <w:t>) {</w:t>
-      </w:r>
-      <w:r>
-        <w:rPr>
-          <w:color w:val="BCBEC4"/>
-          <w:lang w:val="en-US"/>
-        </w:rPr>
-        <w:br/>
-        <w:t xml:space="preserve">        Matcher </w:t>
-      </w:r>
-      <w:proofErr w:type="spellStart"/>
-      <w:r>
-        <w:rPr>
-          <w:color w:val="BCBEC4"/>
-          <w:lang w:val="en-US"/>
-        </w:rPr>
-        <w:t>matcher</w:t>
-      </w:r>
-      <w:proofErr w:type="spellEnd"/>
-      <w:r>
-        <w:rPr>
-          <w:color w:val="BCBEC4"/>
-          <w:lang w:val="en-US"/>
-        </w:rPr>
-        <w:t xml:space="preserve"> = </w:t>
-      </w:r>
-      <w:proofErr w:type="spellStart"/>
-      <w:r>
-        <w:rPr>
-          <w:color w:val="BCBEC4"/>
-          <w:lang w:val="en-US"/>
-        </w:rPr>
-        <w:t>Pattern.</w:t>
+        <w:t>(String val) {</w:t>
+      </w:r>
+      <w:r>
+        <w:rPr>
+          <w:color w:val="BCBEC4"/>
+          <w:lang w:val="en-US"/>
+        </w:rPr>
+        <w:br/>
+        <w:t xml:space="preserve">        Matcher matcher = Pattern.</w:t>
       </w:r>
       <w:r>
         <w:rPr>
@@ -2195,7 +2151,6 @@
         </w:rPr>
         <w:t>compile</w:t>
       </w:r>
-      <w:proofErr w:type="spellEnd"/>
       <w:r>
         <w:rPr>
           <w:color w:val="BCBEC4"/>
@@ -2262,23 +2217,7 @@
           <w:color w:val="BCBEC4"/>
           <w:lang w:val="en-US"/>
         </w:rPr>
-        <w:t>).matcher(</w:t>
-      </w:r>
-      <w:proofErr w:type="spellStart"/>
-      <w:r>
-        <w:rPr>
-          <w:color w:val="BCBEC4"/>
-          <w:lang w:val="en-US"/>
-        </w:rPr>
-        <w:t>val</w:t>
-      </w:r>
-      <w:proofErr w:type="spellEnd"/>
-      <w:r>
-        <w:rPr>
-          <w:color w:val="BCBEC4"/>
-          <w:lang w:val="en-US"/>
-        </w:rPr>
-        <w:t>);</w:t>
+        <w:t>).matcher(val);</w:t>
       </w:r>
       <w:r>
         <w:rPr>
@@ -2343,23 +2282,7 @@
           <w:color w:val="BCBEC4"/>
           <w:lang w:val="en-US"/>
         </w:rPr>
-        <w:t>(</w:t>
-      </w:r>
-      <w:proofErr w:type="spellStart"/>
-      <w:r>
-        <w:rPr>
-          <w:color w:val="BCBEC4"/>
-          <w:lang w:val="en-US"/>
-        </w:rPr>
-        <w:t>matcher.find</w:t>
-      </w:r>
-      <w:proofErr w:type="spellEnd"/>
-      <w:r>
-        <w:rPr>
-          <w:color w:val="BCBEC4"/>
-          <w:lang w:val="en-US"/>
-        </w:rPr>
-        <w:t>()) count++;</w:t>
+        <w:t>(matcher.find()) count++;</w:t>
       </w:r>
       <w:r>
         <w:rPr>
@@ -2383,7 +2306,6 @@
         </w:rPr>
         <w:t xml:space="preserve">return </w:t>
       </w:r>
-      <w:proofErr w:type="spellStart"/>
       <w:r>
         <w:rPr>
           <w:color w:val="BCBEC4"/>
@@ -2400,7 +2322,6 @@
         </w:rPr>
         <w:t>valueOf</w:t>
       </w:r>
-      <w:proofErr w:type="spellEnd"/>
       <w:r>
         <w:rPr>
           <w:color w:val="BCBEC4"/>
@@ -2459,21 +2380,12 @@
         </w:rPr>
         <w:t xml:space="preserve">import </w:t>
       </w:r>
-      <w:proofErr w:type="spellStart"/>
-      <w:r>
-        <w:rPr>
-          <w:color w:val="BCBEC4"/>
-          <w:lang w:val="en-US"/>
-        </w:rPr>
-        <w:t>java.util.regex.Matcher</w:t>
-      </w:r>
-      <w:proofErr w:type="spellEnd"/>
-      <w:r>
-        <w:rPr>
-          <w:color w:val="BCBEC4"/>
-          <w:lang w:val="en-US"/>
-        </w:rPr>
-        <w:t>;</w:t>
+      <w:r>
+        <w:rPr>
+          <w:color w:val="BCBEC4"/>
+          <w:lang w:val="en-US"/>
+        </w:rPr>
+        <w:t>java.util.regex.Matcher;</w:t>
       </w:r>
       <w:r>
         <w:rPr>
@@ -2489,21 +2401,12 @@
         </w:rPr>
         <w:t xml:space="preserve">import </w:t>
       </w:r>
-      <w:proofErr w:type="spellStart"/>
-      <w:r>
-        <w:rPr>
-          <w:color w:val="BCBEC4"/>
-          <w:lang w:val="en-US"/>
-        </w:rPr>
-        <w:t>java.util.regex.Pattern</w:t>
-      </w:r>
-      <w:proofErr w:type="spellEnd"/>
-      <w:r>
-        <w:rPr>
-          <w:color w:val="BCBEC4"/>
-          <w:lang w:val="en-US"/>
-        </w:rPr>
-        <w:t>;</w:t>
+      <w:r>
+        <w:rPr>
+          <w:color w:val="BCBEC4"/>
+          <w:lang w:val="en-US"/>
+        </w:rPr>
+        <w:t>java.util.regex.Pattern;</w:t>
       </w:r>
       <w:r>
         <w:rPr>
@@ -2749,55 +2652,15 @@
           <w:color w:val="BCBEC4"/>
           <w:lang w:val="en-US"/>
         </w:rPr>
-        <w:t xml:space="preserve">(String </w:t>
-      </w:r>
-      <w:proofErr w:type="spellStart"/>
-      <w:r>
-        <w:rPr>
-          <w:color w:val="BCBEC4"/>
-          <w:lang w:val="en-US"/>
-        </w:rPr>
-        <w:t>val</w:t>
-      </w:r>
-      <w:proofErr w:type="spellEnd"/>
-      <w:r>
-        <w:rPr>
-          <w:color w:val="BCBEC4"/>
-          <w:lang w:val="en-US"/>
-        </w:rPr>
-        <w:t>) {</w:t>
-      </w:r>
-      <w:r>
-        <w:rPr>
-          <w:color w:val="BCBEC4"/>
-          <w:lang w:val="en-US"/>
-        </w:rPr>
-        <w:br/>
-        <w:t xml:space="preserve">        Matcher </w:t>
-      </w:r>
-      <w:proofErr w:type="spellStart"/>
-      <w:r>
-        <w:rPr>
-          <w:color w:val="BCBEC4"/>
-          <w:lang w:val="en-US"/>
-        </w:rPr>
-        <w:t>matcher</w:t>
-      </w:r>
-      <w:proofErr w:type="spellEnd"/>
-      <w:r>
-        <w:rPr>
-          <w:color w:val="BCBEC4"/>
-          <w:lang w:val="en-US"/>
-        </w:rPr>
-        <w:t xml:space="preserve"> = </w:t>
-      </w:r>
-      <w:proofErr w:type="spellStart"/>
-      <w:r>
-        <w:rPr>
-          <w:color w:val="BCBEC4"/>
-          <w:lang w:val="en-US"/>
-        </w:rPr>
-        <w:t>Pattern.</w:t>
+        <w:t>(String val) {</w:t>
+      </w:r>
+      <w:r>
+        <w:rPr>
+          <w:color w:val="BCBEC4"/>
+          <w:lang w:val="en-US"/>
+        </w:rPr>
+        <w:br/>
+        <w:t xml:space="preserve">        Matcher matcher = Pattern.</w:t>
       </w:r>
       <w:r>
         <w:rPr>
@@ -2808,7 +2671,6 @@
         </w:rPr>
         <w:t>compile</w:t>
       </w:r>
-      <w:proofErr w:type="spellEnd"/>
       <w:r>
         <w:rPr>
           <w:color w:val="BCBEC4"/>
@@ -2853,7 +2715,6 @@
         </w:rPr>
         <w:t>-</w:t>
       </w:r>
-      <w:proofErr w:type="spellStart"/>
       <w:r>
         <w:rPr>
           <w:color w:val="6AAB73"/>
@@ -2861,7 +2722,6 @@
         </w:rPr>
         <w:t>яА</w:t>
       </w:r>
-      <w:proofErr w:type="spellEnd"/>
       <w:r>
         <w:rPr>
           <w:color w:val="6AAB73"/>
@@ -2912,17 +2772,88 @@
           <w:color w:val="BCBEC4"/>
           <w:lang w:val="en-US"/>
         </w:rPr>
-        <w:t>).matcher(</w:t>
-      </w:r>
-      <w:proofErr w:type="spellStart"/>
-      <w:r>
-        <w:rPr>
-          <w:color w:val="BCBEC4"/>
-          <w:lang w:val="en-US"/>
-        </w:rPr>
-        <w:t>val</w:t>
-      </w:r>
-      <w:proofErr w:type="spellEnd"/>
+        <w:t>).matcher(val);</w:t>
+      </w:r>
+      <w:r>
+        <w:rPr>
+          <w:color w:val="BCBEC4"/>
+          <w:lang w:val="en-US"/>
+        </w:rPr>
+        <w:br/>
+      </w:r>
+      <w:r>
+        <w:rPr>
+          <w:color w:val="BCBEC4"/>
+          <w:lang w:val="en-US"/>
+        </w:rPr>
+        <w:br/>
+        <w:t xml:space="preserve">        StringBuilder result = </w:t>
+      </w:r>
+      <w:r>
+        <w:rPr>
+          <w:color w:val="CF8E6D"/>
+          <w:lang w:val="en-US"/>
+        </w:rPr>
+        <w:t xml:space="preserve">new </w:t>
+      </w:r>
+      <w:r>
+        <w:rPr>
+          <w:color w:val="BCBEC4"/>
+          <w:lang w:val="en-US"/>
+        </w:rPr>
+        <w:t>StringBuilder();</w:t>
+      </w:r>
+      <w:r>
+        <w:rPr>
+          <w:color w:val="BCBEC4"/>
+          <w:lang w:val="en-US"/>
+        </w:rPr>
+        <w:br/>
+        <w:t xml:space="preserve">        </w:t>
+      </w:r>
+      <w:r>
+        <w:rPr>
+          <w:color w:val="CF8E6D"/>
+          <w:lang w:val="en-US"/>
+        </w:rPr>
+        <w:t xml:space="preserve">while </w:t>
+      </w:r>
+      <w:r>
+        <w:rPr>
+          <w:color w:val="BCBEC4"/>
+          <w:lang w:val="en-US"/>
+        </w:rPr>
+        <w:t>(matcher.find())</w:t>
+      </w:r>
+      <w:r>
+        <w:rPr>
+          <w:color w:val="BCBEC4"/>
+          <w:lang w:val="en-US"/>
+        </w:rPr>
+        <w:br/>
+        <w:t xml:space="preserve">            result.append(matcher.group()).append(</w:t>
+      </w:r>
+      <w:r>
+        <w:rPr>
+          <w:color w:val="6AAB73"/>
+          <w:lang w:val="en-US"/>
+        </w:rPr>
+        <w:t>"</w:t>
+      </w:r>
+      <w:r>
+        <w:rPr>
+          <w:color w:val="CF8E6D"/>
+          <w:lang w:val="en-US"/>
+        </w:rPr>
+        <w:t>\n</w:t>
+      </w:r>
+      <w:r>
+        <w:rPr>
+          <w:color w:val="6AAB73"/>
+          <w:lang w:val="en-US"/>
+        </w:rPr>
+        <w:t>"</w:t>
+      </w:r>
       <w:r>
         <w:rPr>
           <w:color w:val="BCBEC4"/>
@@ -2943,165 +2874,21 @@
           <w:lang w:val="en-US"/>
         </w:rPr>
         <w:br/>
-        <w:t xml:space="preserve">        StringBuilder result = </w:t>
+        <w:t xml:space="preserve">        </w:t>
       </w:r>
       <w:r>
         <w:rPr>
           <w:color w:val="CF8E6D"/>
           <w:lang w:val="en-US"/>
         </w:rPr>
-        <w:t xml:space="preserve">new </w:t>
-      </w:r>
-      <w:r>
-        <w:rPr>
-          <w:color w:val="BCBEC4"/>
-          <w:lang w:val="en-US"/>
-        </w:rPr>
-        <w:t>StringBuilder();</w:t>
-      </w:r>
-      <w:r>
-        <w:rPr>
-          <w:color w:val="BCBEC4"/>
-          <w:lang w:val="en-US"/>
-        </w:rPr>
-        <w:br/>
-        <w:t xml:space="preserve">        </w:t>
-      </w:r>
-      <w:r>
-        <w:rPr>
-          <w:color w:val="CF8E6D"/>
-          <w:lang w:val="en-US"/>
-        </w:rPr>
-        <w:t xml:space="preserve">while </w:t>
-      </w:r>
-      <w:r>
-        <w:rPr>
-          <w:color w:val="BCBEC4"/>
-          <w:lang w:val="en-US"/>
-        </w:rPr>
-        <w:t>(</w:t>
-      </w:r>
-      <w:proofErr w:type="spellStart"/>
-      <w:r>
-        <w:rPr>
-          <w:color w:val="BCBEC4"/>
-          <w:lang w:val="en-US"/>
-        </w:rPr>
-        <w:t>matcher.find</w:t>
-      </w:r>
-      <w:proofErr w:type="spellEnd"/>
-      <w:r>
-        <w:rPr>
-          <w:color w:val="BCBEC4"/>
-          <w:lang w:val="en-US"/>
-        </w:rPr>
-        <w:t>())</w:t>
-      </w:r>
-      <w:r>
-        <w:rPr>
-          <w:color w:val="BCBEC4"/>
-          <w:lang w:val="en-US"/>
-        </w:rPr>
-        <w:br/>
-        <w:t xml:space="preserve">            </w:t>
-      </w:r>
-      <w:proofErr w:type="spellStart"/>
-      <w:r>
-        <w:rPr>
-          <w:color w:val="BCBEC4"/>
-          <w:lang w:val="en-US"/>
-        </w:rPr>
-        <w:t>result.append</w:t>
-      </w:r>
-      <w:proofErr w:type="spellEnd"/>
-      <w:r>
-        <w:rPr>
-          <w:color w:val="BCBEC4"/>
-          <w:lang w:val="en-US"/>
-        </w:rPr>
-        <w:t>(</w:t>
-      </w:r>
-      <w:proofErr w:type="spellStart"/>
-      <w:r>
-        <w:rPr>
-          <w:color w:val="BCBEC4"/>
-          <w:lang w:val="en-US"/>
-        </w:rPr>
-        <w:t>matcher.group</w:t>
-      </w:r>
-      <w:proofErr w:type="spellEnd"/>
-      <w:r>
-        <w:rPr>
-          <w:color w:val="BCBEC4"/>
-          <w:lang w:val="en-US"/>
-        </w:rPr>
-        <w:t>()).append(</w:t>
-      </w:r>
-      <w:r>
-        <w:rPr>
-          <w:color w:val="6AAB73"/>
-          <w:lang w:val="en-US"/>
-        </w:rPr>
-        <w:t>"</w:t>
-      </w:r>
-      <w:r>
-        <w:rPr>
-          <w:color w:val="CF8E6D"/>
-          <w:lang w:val="en-US"/>
-        </w:rPr>
-        <w:t>\n</w:t>
-      </w:r>
-      <w:r>
-        <w:rPr>
-          <w:color w:val="6AAB73"/>
-          <w:lang w:val="en-US"/>
-        </w:rPr>
-        <w:t>"</w:t>
-      </w:r>
-      <w:r>
-        <w:rPr>
-          <w:color w:val="BCBEC4"/>
-          <w:lang w:val="en-US"/>
-        </w:rPr>
-        <w:t>);</w:t>
-      </w:r>
-      <w:r>
-        <w:rPr>
-          <w:color w:val="BCBEC4"/>
-          <w:lang w:val="en-US"/>
-        </w:rPr>
-        <w:br/>
-      </w:r>
-      <w:r>
-        <w:rPr>
-          <w:color w:val="BCBEC4"/>
-          <w:lang w:val="en-US"/>
-        </w:rPr>
-        <w:br/>
-        <w:t xml:space="preserve">        </w:t>
-      </w:r>
-      <w:r>
-        <w:rPr>
-          <w:color w:val="CF8E6D"/>
-          <w:lang w:val="en-US"/>
-        </w:rPr>
         <w:t xml:space="preserve">return </w:t>
       </w:r>
-      <w:proofErr w:type="spellStart"/>
-      <w:r>
-        <w:rPr>
-          <w:color w:val="BCBEC4"/>
-          <w:lang w:val="en-US"/>
-        </w:rPr>
-        <w:t>result.toString</w:t>
-      </w:r>
-      <w:proofErr w:type="spellEnd"/>
-      <w:r>
-        <w:rPr>
-          <w:color w:val="BCBEC4"/>
-          <w:lang w:val="en-US"/>
-        </w:rPr>
-        <w:t>();</w:t>
+      <w:r>
+        <w:rPr>
+          <w:color w:val="BCBEC4"/>
+          <w:lang w:val="en-US"/>
+        </w:rPr>
+        <w:t>result.toString();</w:t>
       </w:r>
       <w:r>
         <w:rPr>
@@ -3154,21 +2941,12 @@
         </w:rPr>
         <w:t xml:space="preserve">import </w:t>
       </w:r>
-      <w:proofErr w:type="spellStart"/>
-      <w:r>
-        <w:rPr>
-          <w:color w:val="BCBEC4"/>
-          <w:lang w:val="en-US"/>
-        </w:rPr>
-        <w:t>java.util.regex.Matcher</w:t>
-      </w:r>
-      <w:proofErr w:type="spellEnd"/>
-      <w:r>
-        <w:rPr>
-          <w:color w:val="BCBEC4"/>
-          <w:lang w:val="en-US"/>
-        </w:rPr>
-        <w:t>;</w:t>
+      <w:r>
+        <w:rPr>
+          <w:color w:val="BCBEC4"/>
+          <w:lang w:val="en-US"/>
+        </w:rPr>
+        <w:t>java.util.regex.Matcher;</w:t>
       </w:r>
       <w:r>
         <w:rPr>
@@ -3184,21 +2962,12 @@
         </w:rPr>
         <w:t xml:space="preserve">import </w:t>
       </w:r>
-      <w:proofErr w:type="spellStart"/>
-      <w:r>
-        <w:rPr>
-          <w:color w:val="BCBEC4"/>
-          <w:lang w:val="en-US"/>
-        </w:rPr>
-        <w:t>java.util.regex.Pattern</w:t>
-      </w:r>
-      <w:proofErr w:type="spellEnd"/>
-      <w:r>
-        <w:rPr>
-          <w:color w:val="BCBEC4"/>
-          <w:lang w:val="en-US"/>
-        </w:rPr>
-        <w:t>;</w:t>
+      <w:r>
+        <w:rPr>
+          <w:color w:val="BCBEC4"/>
+          <w:lang w:val="en-US"/>
+        </w:rPr>
+        <w:t>java.util.regex.Pattern;</w:t>
       </w:r>
       <w:r>
         <w:rPr>
@@ -3305,14 +3074,7 @@
           <w:color w:val="BCBEC4"/>
           <w:lang w:val="en-US"/>
         </w:rPr>
-        <w:t>, ""</w:t>
-      </w:r>
-      <w:r>
-        <w:rPr>
-          <w:color w:val="BCBEC4"/>
-          <w:lang w:val="en-US"/>
-        </w:rPr>
-        <w:t>);</w:t>
+        <w:t>, "");</w:t>
       </w:r>
       <w:r>
         <w:rPr>
@@ -3445,55 +3207,15 @@
           <w:color w:val="BCBEC4"/>
           <w:lang w:val="en-US"/>
         </w:rPr>
-        <w:t xml:space="preserve">(String </w:t>
-      </w:r>
-      <w:proofErr w:type="spellStart"/>
-      <w:r>
-        <w:rPr>
-          <w:color w:val="BCBEC4"/>
-          <w:lang w:val="en-US"/>
-        </w:rPr>
-        <w:t>val</w:t>
-      </w:r>
-      <w:proofErr w:type="spellEnd"/>
-      <w:r>
-        <w:rPr>
-          <w:color w:val="BCBEC4"/>
-          <w:lang w:val="en-US"/>
-        </w:rPr>
-        <w:t>) {</w:t>
-      </w:r>
-      <w:r>
-        <w:rPr>
-          <w:color w:val="BCBEC4"/>
-          <w:lang w:val="en-US"/>
-        </w:rPr>
-        <w:br/>
-        <w:t xml:space="preserve">        Matcher </w:t>
-      </w:r>
-      <w:proofErr w:type="spellStart"/>
-      <w:r>
-        <w:rPr>
-          <w:color w:val="BCBEC4"/>
-          <w:lang w:val="en-US"/>
-        </w:rPr>
-        <w:t>matcher</w:t>
-      </w:r>
-      <w:proofErr w:type="spellEnd"/>
-      <w:r>
-        <w:rPr>
-          <w:color w:val="BCBEC4"/>
-          <w:lang w:val="en-US"/>
-        </w:rPr>
-        <w:t xml:space="preserve"> = </w:t>
-      </w:r>
-      <w:proofErr w:type="spellStart"/>
-      <w:r>
-        <w:rPr>
-          <w:color w:val="BCBEC4"/>
-          <w:lang w:val="en-US"/>
-        </w:rPr>
-        <w:t>Pattern.</w:t>
+        <w:t>(String val) {</w:t>
+      </w:r>
+      <w:r>
+        <w:rPr>
+          <w:color w:val="BCBEC4"/>
+          <w:lang w:val="en-US"/>
+        </w:rPr>
+        <w:br/>
+        <w:t xml:space="preserve">        Matcher matcher = Pattern.</w:t>
       </w:r>
       <w:r>
         <w:rPr>
@@ -3504,7 +3226,6 @@
         </w:rPr>
         <w:t>copile</w:t>
       </w:r>
-      <w:proofErr w:type="spellEnd"/>
       <w:r>
         <w:rPr>
           <w:color w:val="BCBEC4"/>
@@ -3527,7 +3248,6 @@
         </w:rPr>
         <w:t>[</w:t>
       </w:r>
-      <w:proofErr w:type="spellStart"/>
       <w:r>
         <w:rPr>
           <w:color w:val="6AAB73"/>
@@ -3535,7 +3255,6 @@
         </w:rPr>
         <w:t>Кк</w:t>
       </w:r>
-      <w:proofErr w:type="spellEnd"/>
       <w:r>
         <w:rPr>
           <w:color w:val="6AAB73"/>
@@ -3544,7 +3263,6 @@
         </w:rPr>
         <w:t>][^</w:t>
       </w:r>
-      <w:proofErr w:type="spellStart"/>
       <w:r>
         <w:rPr>
           <w:color w:val="6AAB73"/>
@@ -3552,7 +3270,6 @@
         </w:rPr>
         <w:t>кКрРаА</w:t>
       </w:r>
-      <w:proofErr w:type="spellEnd"/>
       <w:r>
         <w:rPr>
           <w:color w:val="6AAB73"/>
@@ -3561,7 +3278,6 @@
         </w:rPr>
         <w:t>][</w:t>
       </w:r>
-      <w:proofErr w:type="spellStart"/>
       <w:r>
         <w:rPr>
           <w:color w:val="6AAB73"/>
@@ -3569,7 +3285,6 @@
         </w:rPr>
         <w:t>Рр</w:t>
       </w:r>
-      <w:proofErr w:type="spellEnd"/>
       <w:r>
         <w:rPr>
           <w:color w:val="6AAB73"/>
@@ -3578,7 +3293,6 @@
         </w:rPr>
         <w:t>][^</w:t>
       </w:r>
-      <w:proofErr w:type="spellStart"/>
       <w:r>
         <w:rPr>
           <w:color w:val="6AAB73"/>
@@ -3586,7 +3300,6 @@
         </w:rPr>
         <w:t>кКрРаА</w:t>
       </w:r>
-      <w:proofErr w:type="spellEnd"/>
       <w:r>
         <w:rPr>
           <w:color w:val="6AAB73"/>
@@ -3595,7 +3308,6 @@
         </w:rPr>
         <w:t>][</w:t>
       </w:r>
-      <w:proofErr w:type="spellStart"/>
       <w:r>
         <w:rPr>
           <w:color w:val="6AAB73"/>
@@ -3603,7 +3315,6 @@
         </w:rPr>
         <w:t>Аа</w:t>
       </w:r>
-      <w:proofErr w:type="spellEnd"/>
       <w:r>
         <w:rPr>
           <w:color w:val="6AAB73"/>
@@ -3638,17 +3349,88 @@
           <w:color w:val="BCBEC4"/>
           <w:lang w:val="en-US"/>
         </w:rPr>
-        <w:t>.matcher(</w:t>
-      </w:r>
-      <w:proofErr w:type="spellStart"/>
-      <w:r>
-        <w:rPr>
-          <w:color w:val="BCBEC4"/>
-          <w:lang w:val="en-US"/>
-        </w:rPr>
-        <w:t>val</w:t>
-      </w:r>
-      <w:proofErr w:type="spellEnd"/>
+        <w:t>.matcher(val);</w:t>
+      </w:r>
+      <w:r>
+        <w:rPr>
+          <w:color w:val="BCBEC4"/>
+          <w:lang w:val="en-US"/>
+        </w:rPr>
+        <w:br/>
+      </w:r>
+      <w:r>
+        <w:rPr>
+          <w:color w:val="BCBEC4"/>
+          <w:lang w:val="en-US"/>
+        </w:rPr>
+        <w:br/>
+        <w:t xml:space="preserve">        StringBuilder result = </w:t>
+      </w:r>
+      <w:r>
+        <w:rPr>
+          <w:color w:val="CF8E6D"/>
+          <w:lang w:val="en-US"/>
+        </w:rPr>
+        <w:t xml:space="preserve">new </w:t>
+      </w:r>
+      <w:r>
+        <w:rPr>
+          <w:color w:val="BCBEC4"/>
+          <w:lang w:val="en-US"/>
+        </w:rPr>
+        <w:t>StringBuilder();</w:t>
+      </w:r>
+      <w:r>
+        <w:rPr>
+          <w:color w:val="BCBEC4"/>
+          <w:lang w:val="en-US"/>
+        </w:rPr>
+        <w:br/>
+        <w:t xml:space="preserve">        </w:t>
+      </w:r>
+      <w:r>
+        <w:rPr>
+          <w:color w:val="CF8E6D"/>
+          <w:lang w:val="en-US"/>
+        </w:rPr>
+        <w:t xml:space="preserve">while </w:t>
+      </w:r>
+      <w:r>
+        <w:rPr>
+          <w:color w:val="BCBEC4"/>
+          <w:lang w:val="en-US"/>
+        </w:rPr>
+        <w:t>(matcher.find())</w:t>
+      </w:r>
+      <w:r>
+        <w:rPr>
+          <w:color w:val="BCBEC4"/>
+          <w:lang w:val="en-US"/>
+        </w:rPr>
+        <w:br/>
+        <w:t xml:space="preserve">            result.append(matcher.group()).append(</w:t>
+      </w:r>
+      <w:r>
+        <w:rPr>
+          <w:color w:val="6AAB73"/>
+          <w:lang w:val="en-US"/>
+        </w:rPr>
+        <w:t>"</w:t>
+      </w:r>
+      <w:r>
+        <w:rPr>
+          <w:color w:val="CF8E6D"/>
+          <w:lang w:val="en-US"/>
+        </w:rPr>
+        <w:t>\n</w:t>
+      </w:r>
+      <w:r>
+        <w:rPr>
+          <w:color w:val="6AAB73"/>
+          <w:lang w:val="en-US"/>
+        </w:rPr>
+        <w:t>"</w:t>
+      </w:r>
       <w:r>
         <w:rPr>
           <w:color w:val="BCBEC4"/>
@@ -3669,165 +3451,21 @@
           <w:lang w:val="en-US"/>
         </w:rPr>
         <w:br/>
-        <w:t xml:space="preserve">        StringBuilder result = </w:t>
+        <w:t xml:space="preserve">        </w:t>
       </w:r>
       <w:r>
         <w:rPr>
           <w:color w:val="CF8E6D"/>
           <w:lang w:val="en-US"/>
         </w:rPr>
-        <w:t xml:space="preserve">new </w:t>
-      </w:r>
-      <w:r>
-        <w:rPr>
-          <w:color w:val="BCBEC4"/>
-          <w:lang w:val="en-US"/>
-        </w:rPr>
-        <w:t>StringBuilder();</w:t>
-      </w:r>
-      <w:r>
-        <w:rPr>
-          <w:color w:val="BCBEC4"/>
-          <w:lang w:val="en-US"/>
-        </w:rPr>
-        <w:br/>
-        <w:t xml:space="preserve">        </w:t>
-      </w:r>
-      <w:r>
-        <w:rPr>
-          <w:color w:val="CF8E6D"/>
-          <w:lang w:val="en-US"/>
-        </w:rPr>
-        <w:t xml:space="preserve">while </w:t>
-      </w:r>
-      <w:r>
-        <w:rPr>
-          <w:color w:val="BCBEC4"/>
-          <w:lang w:val="en-US"/>
-        </w:rPr>
-        <w:t>(</w:t>
-      </w:r>
-      <w:proofErr w:type="spellStart"/>
-      <w:r>
-        <w:rPr>
-          <w:color w:val="BCBEC4"/>
-          <w:lang w:val="en-US"/>
-        </w:rPr>
-        <w:t>matcher.find</w:t>
-      </w:r>
-      <w:proofErr w:type="spellEnd"/>
-      <w:r>
-        <w:rPr>
-          <w:color w:val="BCBEC4"/>
-          <w:lang w:val="en-US"/>
-        </w:rPr>
-        <w:t>())</w:t>
-      </w:r>
-      <w:r>
-        <w:rPr>
-          <w:color w:val="BCBEC4"/>
-          <w:lang w:val="en-US"/>
-        </w:rPr>
-        <w:br/>
-        <w:t xml:space="preserve">            </w:t>
-      </w:r>
-      <w:proofErr w:type="spellStart"/>
-      <w:r>
-        <w:rPr>
-          <w:color w:val="BCBEC4"/>
-          <w:lang w:val="en-US"/>
-        </w:rPr>
-        <w:t>result.append</w:t>
-      </w:r>
-      <w:proofErr w:type="spellEnd"/>
-      <w:r>
-        <w:rPr>
-          <w:color w:val="BCBEC4"/>
-          <w:lang w:val="en-US"/>
-        </w:rPr>
-        <w:t>(</w:t>
-      </w:r>
-      <w:proofErr w:type="spellStart"/>
-      <w:r>
-        <w:rPr>
-          <w:color w:val="BCBEC4"/>
-          <w:lang w:val="en-US"/>
-        </w:rPr>
-        <w:t>matcher.group</w:t>
-      </w:r>
-      <w:proofErr w:type="spellEnd"/>
-      <w:r>
-        <w:rPr>
-          <w:color w:val="BCBEC4"/>
-          <w:lang w:val="en-US"/>
-        </w:rPr>
-        <w:t>()).append(</w:t>
-      </w:r>
-      <w:r>
-        <w:rPr>
-          <w:color w:val="6AAB73"/>
-          <w:lang w:val="en-US"/>
-        </w:rPr>
-        <w:t>"</w:t>
-      </w:r>
-      <w:r>
-        <w:rPr>
-          <w:color w:val="CF8E6D"/>
-          <w:lang w:val="en-US"/>
-        </w:rPr>
-        <w:t>\n</w:t>
-      </w:r>
-      <w:r>
-        <w:rPr>
-          <w:color w:val="6AAB73"/>
-          <w:lang w:val="en-US"/>
-        </w:rPr>
-        <w:t>"</w:t>
-      </w:r>
-      <w:r>
-        <w:rPr>
-          <w:color w:val="BCBEC4"/>
-          <w:lang w:val="en-US"/>
-        </w:rPr>
-        <w:t>);</w:t>
-      </w:r>
-      <w:r>
-        <w:rPr>
-          <w:color w:val="BCBEC4"/>
-          <w:lang w:val="en-US"/>
-        </w:rPr>
-        <w:br/>
-      </w:r>
-      <w:r>
-        <w:rPr>
-          <w:color w:val="BCBEC4"/>
-          <w:lang w:val="en-US"/>
-        </w:rPr>
-        <w:br/>
-        <w:t xml:space="preserve">        </w:t>
-      </w:r>
-      <w:r>
-        <w:rPr>
-          <w:color w:val="CF8E6D"/>
-          <w:lang w:val="en-US"/>
-        </w:rPr>
         <w:t xml:space="preserve">return </w:t>
       </w:r>
-      <w:proofErr w:type="spellStart"/>
-      <w:r>
-        <w:rPr>
-          <w:color w:val="BCBEC4"/>
-          <w:lang w:val="en-US"/>
-        </w:rPr>
-        <w:t>result.toString</w:t>
-      </w:r>
-      <w:proofErr w:type="spellEnd"/>
-      <w:r>
-        <w:rPr>
-          <w:color w:val="BCBEC4"/>
-          <w:lang w:val="en-US"/>
-        </w:rPr>
-        <w:t>();</w:t>
+      <w:r>
+        <w:rPr>
+          <w:color w:val="BCBEC4"/>
+          <w:lang w:val="en-US"/>
+        </w:rPr>
+        <w:t>result.toString();</w:t>
       </w:r>
       <w:r>
         <w:rPr>
@@ -3886,7 +3524,79 @@
           <w:rFonts w:ascii="Times New Roman" w:eastAsia="Times New Roman" w:hAnsi="Times New Roman" w:cs="Times New Roman"/>
           <w:szCs w:val="28"/>
         </w:rPr>
-        <w:t>В ходе выполнения лабораторной работы я освежил в памяти изученные ранее концепции о системах счисления. Кроме того, я углубился в тему нестандартных систем счисления, включая факториальную систему. Важной частью работы было также изучение различных методов и способов перевода чисел в эти нестандартные системы счисления, что расширило мои знания в этой области.</w:t>
+        <w:t>В ходе выполнения лабораторной работы я освежил в памяти изученны</w:t>
+      </w:r>
+      <w:r>
+        <w:rPr>
+          <w:rFonts w:ascii="Times New Roman" w:eastAsia="Times New Roman" w:hAnsi="Times New Roman" w:cs="Times New Roman"/>
+          <w:szCs w:val="28"/>
+        </w:rPr>
+        <w:t>й</w:t>
+      </w:r>
+      <w:r>
+        <w:rPr>
+          <w:rFonts w:ascii="Times New Roman" w:eastAsia="Times New Roman" w:hAnsi="Times New Roman" w:cs="Times New Roman"/>
+          <w:szCs w:val="28"/>
+        </w:rPr>
+        <w:t xml:space="preserve"> ранее </w:t>
+      </w:r>
+      <w:r>
+        <w:rPr>
+          <w:rFonts w:ascii="Times New Roman" w:eastAsia="Times New Roman" w:hAnsi="Times New Roman" w:cs="Times New Roman"/>
+          <w:szCs w:val="28"/>
+          <w:lang w:val="en-US"/>
+        </w:rPr>
+        <w:t>regex</w:t>
+      </w:r>
+      <w:r>
+        <w:rPr>
+          <w:rFonts w:ascii="Times New Roman" w:eastAsia="Times New Roman" w:hAnsi="Times New Roman" w:cs="Times New Roman"/>
+          <w:szCs w:val="28"/>
+        </w:rPr>
+        <w:t xml:space="preserve">. Кроме того, я углубился в тему </w:t>
+      </w:r>
+      <w:r>
+        <w:rPr>
+          <w:rFonts w:ascii="Times New Roman" w:eastAsia="Times New Roman" w:hAnsi="Times New Roman" w:cs="Times New Roman"/>
+          <w:szCs w:val="28"/>
+        </w:rPr>
+        <w:t>и получил новые знания</w:t>
+      </w:r>
+      <w:r>
+        <w:rPr>
+          <w:rFonts w:ascii="Times New Roman" w:eastAsia="Times New Roman" w:hAnsi="Times New Roman" w:cs="Times New Roman"/>
+          <w:szCs w:val="28"/>
+        </w:rPr>
+        <w:t xml:space="preserve">. Важной частью работы было также изучение различных методов и способов </w:t>
+      </w:r>
+      <w:r>
+        <w:rPr>
+          <w:rFonts w:ascii="Times New Roman" w:eastAsia="Times New Roman" w:hAnsi="Times New Roman" w:cs="Times New Roman"/>
+          <w:szCs w:val="28"/>
+        </w:rPr>
+        <w:t xml:space="preserve">использовать </w:t>
+      </w:r>
+      <w:r>
+        <w:rPr>
+          <w:rFonts w:ascii="Times New Roman" w:eastAsia="Times New Roman" w:hAnsi="Times New Roman" w:cs="Times New Roman"/>
+          <w:szCs w:val="28"/>
+          <w:lang w:val="en-US"/>
+        </w:rPr>
+        <w:t>regex</w:t>
+      </w:r>
+      <w:r>
+        <w:rPr>
+          <w:rFonts w:ascii="Times New Roman" w:eastAsia="Times New Roman" w:hAnsi="Times New Roman" w:cs="Times New Roman"/>
+          <w:szCs w:val="28"/>
+        </w:rPr>
+        <w:t xml:space="preserve"> </w:t>
+      </w:r>
+      <w:r>
+        <w:rPr>
+          <w:rFonts w:ascii="Times New Roman" w:eastAsia="Times New Roman" w:hAnsi="Times New Roman" w:cs="Times New Roman"/>
+          <w:szCs w:val="28"/>
+        </w:rPr>
+        <w:t>для обнаружения строк.</w:t>
       </w:r>
     </w:p>
     <w:p>
@@ -3922,33 +3632,11 @@
           <w:u w:val="single"/>
         </w:rPr>
       </w:pPr>
-      <w:proofErr w:type="spellStart"/>
-      <w:r>
-        <w:rPr>
-          <w:rFonts w:ascii="Times New Roman" w:hAnsi="Times New Roman" w:cs="Times New Roman"/>
-        </w:rPr>
-        <w:t>Балакшин</w:t>
-      </w:r>
-      <w:proofErr w:type="spellEnd"/>
-      <w:r>
-        <w:rPr>
-          <w:rFonts w:ascii="Times New Roman" w:hAnsi="Times New Roman" w:cs="Times New Roman"/>
-        </w:rPr>
-        <w:t xml:space="preserve"> П.В., Соснин В.В., Калинин И.В., Малышева Т.А., Раков С.В., </w:t>
-      </w:r>
-      <w:proofErr w:type="spellStart"/>
-      <w:r>
-        <w:rPr>
-          <w:rFonts w:ascii="Times New Roman" w:hAnsi="Times New Roman" w:cs="Times New Roman"/>
-        </w:rPr>
-        <w:t>Рущенко</w:t>
-      </w:r>
-      <w:proofErr w:type="spellEnd"/>
-      <w:r>
-        <w:rPr>
-          <w:rFonts w:ascii="Times New Roman" w:hAnsi="Times New Roman" w:cs="Times New Roman"/>
-        </w:rPr>
-        <w:t xml:space="preserve"> Н.Г., Дергачев А.М. Информатика: лабораторные работы и тесты: Учебно-методическое пособие / Рецензент: Поляков В.И. - Санкт-Петербург: Университет ИТМО, 2019. - 56 с. - экз. - Режим доступа: </w:t>
+      <w:r>
+        <w:rPr>
+          <w:rFonts w:ascii="Times New Roman" w:hAnsi="Times New Roman" w:cs="Times New Roman"/>
+        </w:rPr>
+        <w:t xml:space="preserve">Балакшин П.В., Соснин В.В., Калинин И.В., Малышева Т.А., Раков С.В., Рущенко Н.Г., Дергачев А.М. Информатика: лабораторные работы и тесты: Учебно-методическое пособие / Рецензент: Поляков В.И. - Санкт-Петербург: Университет ИТМО, 2019. - 56 с. - экз. - Режим доступа: </w:t>
       </w:r>
       <w:hyperlink r:id="rId12" w:history="1">
         <w:r>
@@ -3980,7 +3668,6 @@
         <w:rPr>
           <w:rFonts w:ascii="Times New Roman" w:hAnsi="Times New Roman" w:cs="Times New Roman"/>
         </w:rPr>
-        <w:lastRenderedPageBreak/>
         <w:t xml:space="preserve">Алексеев Е.Г., Богатырев С.Д. Информатика. Мультимедийный электронный учебник. – Режим доступа: </w:t>
       </w:r>
       <w:r>
@@ -4009,21 +3696,8 @@
         <w:rPr>
           <w:rFonts w:ascii="Times New Roman" w:hAnsi="Times New Roman" w:cs="Times New Roman"/>
         </w:rPr>
-        <w:t xml:space="preserve">Орлов С. А., </w:t>
-      </w:r>
-      <w:proofErr w:type="spellStart"/>
-      <w:r>
-        <w:rPr>
-          <w:rFonts w:ascii="Times New Roman" w:hAnsi="Times New Roman" w:cs="Times New Roman"/>
-        </w:rPr>
-        <w:t>Цилькер</w:t>
-      </w:r>
-      <w:proofErr w:type="spellEnd"/>
-      <w:r>
-        <w:rPr>
-          <w:rFonts w:ascii="Times New Roman" w:hAnsi="Times New Roman" w:cs="Times New Roman"/>
-        </w:rPr>
-        <w:t xml:space="preserve"> Б. Я. Организация ЭВМ и систем: Учебник для вузов. 2-е изд. – СПб.: Питер, 2011. – 688 с.: ил.</w:t>
+        <w:lastRenderedPageBreak/>
+        <w:t>Орлов С. А., Цилькер Б. Я. Организация ЭВМ и систем: Учебник для вузов. 2-е изд. – СПб.: Питер, 2011. – 688 с.: ил.</w:t>
       </w:r>
     </w:p>
     <w:sectPr>
@@ -7681,12 +7355,7 @@
 </file>
 
 <file path=customXml/item1.xml><?xml version="1.0" encoding="utf-8"?>
-<?mso-contentType ?>
-<FormTemplates xmlns="http://schemas.microsoft.com/sharepoint/v3/contenttype/forms">
-  <Display>DocumentLibraryForm</Display>
-  <Edit>DocumentLibraryForm</Edit>
-  <New>DocumentLibraryForm</New>
-</FormTemplates>
+<b:Sources xmlns:b="http://schemas.openxmlformats.org/officeDocument/2006/bibliography" xmlns="http://schemas.openxmlformats.org/officeDocument/2006/bibliography" SelectedStyle="\APASixthEditionOfficeOnline.xsl" StyleName="APA" Version="6"/>
 </file>
 
 <file path=customXml/item2.xml><?xml version="1.0" encoding="utf-8"?>
@@ -7696,7 +7365,12 @@
 </file>
 
 <file path=customXml/item3.xml><?xml version="1.0" encoding="utf-8"?>
-<b:Sources xmlns:b="http://schemas.openxmlformats.org/officeDocument/2006/bibliography" xmlns="http://schemas.openxmlformats.org/officeDocument/2006/bibliography" SelectedStyle="\APASixthEditionOfficeOnline.xsl" StyleName="APA" Version="6"/>
+<?mso-contentType ?>
+<FormTemplates xmlns="http://schemas.microsoft.com/sharepoint/v3/contenttype/forms">
+  <Display>DocumentLibraryForm</Display>
+  <Edit>DocumentLibraryForm</Edit>
+  <New>DocumentLibraryForm</New>
+</FormTemplates>
 </file>
 
 <file path=customXml/item4.xml><?xml version="1.0" encoding="utf-8"?>
@@ -7858,9 +7532,9 @@
 </file>
 
 <file path=customXml/itemProps1.xml><?xml version="1.0" encoding="utf-8"?>
-<ds:datastoreItem xmlns:ds="http://schemas.openxmlformats.org/officeDocument/2006/customXml" ds:itemID="{883D8D2C-3891-442C-A892-212125BECCAB}">
+<ds:datastoreItem xmlns:ds="http://schemas.openxmlformats.org/officeDocument/2006/customXml" ds:itemID="{E77C40FC-AF1E-4FC7-9F2D-A6325D52C69F}">
   <ds:schemaRefs>
-    <ds:schemaRef ds:uri="http://schemas.microsoft.com/sharepoint/v3/contenttype/forms"/>
+    <ds:schemaRef ds:uri="http://schemas.openxmlformats.org/officeDocument/2006/bibliography"/>
   </ds:schemaRefs>
 </ds:datastoreItem>
 </file>
@@ -7875,9 +7549,9 @@
 </file>
 
 <file path=customXml/itemProps3.xml><?xml version="1.0" encoding="utf-8"?>
-<ds:datastoreItem xmlns:ds="http://schemas.openxmlformats.org/officeDocument/2006/customXml" ds:itemID="{E77C40FC-AF1E-4FC7-9F2D-A6325D52C69F}">
+<ds:datastoreItem xmlns:ds="http://schemas.openxmlformats.org/officeDocument/2006/customXml" ds:itemID="{883D8D2C-3891-442C-A892-212125BECCAB}">
   <ds:schemaRefs>
-    <ds:schemaRef ds:uri="http://schemas.openxmlformats.org/officeDocument/2006/bibliography"/>
+    <ds:schemaRef ds:uri="http://schemas.microsoft.com/sharepoint/v3/contenttype/forms"/>
   </ds:schemaRefs>
 </ds:datastoreItem>
 </file>

</xml_diff>